<commit_message>
first draft of user story summary
</commit_message>
<xml_diff>
--- a/document/user_story_summary.docx
+++ b/document/user_story_summary.docx
@@ -9,6 +9,11 @@
     </w:p>
     <w:p>
       <w:r>
+        <w:t>Highline ones are essential</w:t>
+      </w:r>
+    </w:p>
+    <w:p>
+      <w:r>
         <w:t>System requirement:</w:t>
       </w:r>
     </w:p>
@@ -33,6 +38,7 @@
         </w:numPr>
         <w:rPr>
           <w:rFonts w:ascii="Segoe UI" w:hAnsi="Segoe UI" w:cs="Segoe UI"/>
+          <w:b/>
           <w:color w:val="24292E"/>
           <w:shd w:val="clear" w:color="auto" w:fill="FFFFFF"/>
         </w:rPr>
@@ -40,364 +46,495 @@
       <w:r>
         <w:rPr>
           <w:rFonts w:ascii="Segoe UI" w:hAnsi="Segoe UI" w:cs="Segoe UI"/>
+          <w:b/>
           <w:color w:val="24292E"/>
           <w:shd w:val="clear" w:color="auto" w:fill="FFFFFF"/>
         </w:rPr>
-        <w:t>Bilingual</w:t>
-      </w:r>
-      <w:r>
+        <w:t>Bilingual system</w:t>
+      </w:r>
+    </w:p>
+    <w:p>
+      <w:r>
+        <w:t>Guest:</w:t>
+      </w:r>
+    </w:p>
+    <w:p>
+      <w:pPr>
+        <w:pStyle w:val="a3"/>
+        <w:numPr>
+          <w:ilvl w:val="0"/>
+          <w:numId w:val="6"/>
+        </w:numPr>
+        <w:rPr>
+          <w:b/>
+        </w:rPr>
+      </w:pPr>
+      <w:r>
+        <w:rPr>
+          <w:b/>
+        </w:rPr>
+        <w:t xml:space="preserve">browse all jobs by with </w:t>
+      </w:r>
+      <w:proofErr w:type="gramStart"/>
+      <w:r>
+        <w:rPr>
+          <w:b/>
+        </w:rPr>
+        <w:t>filter(</w:t>
+      </w:r>
+      <w:proofErr w:type="gramEnd"/>
+      <w:r>
+        <w:rPr>
+          <w:b/>
+        </w:rPr>
+        <w:t>industry,</w:t>
+      </w:r>
+      <w:r>
+        <w:rPr>
+          <w:b/>
+        </w:rPr>
+        <w:t xml:space="preserve"> </w:t>
+      </w:r>
+      <w:r>
+        <w:rPr>
+          <w:b/>
+        </w:rPr>
+        <w:t>experience,</w:t>
+      </w:r>
+      <w:r>
+        <w:rPr>
+          <w:b/>
+        </w:rPr>
+        <w:t xml:space="preserve"> </w:t>
+      </w:r>
+      <w:r>
+        <w:rPr>
+          <w:b/>
+        </w:rPr>
+        <w:t>education</w:t>
+      </w:r>
+      <w:r>
+        <w:rPr>
+          <w:b/>
+        </w:rPr>
+        <w:t>)</w:t>
+      </w:r>
+    </w:p>
+    <w:p>
+      <w:pPr>
+        <w:pStyle w:val="a3"/>
+        <w:rPr>
+          <w:b/>
+        </w:rPr>
+      </w:pPr>
+      <w:r>
+        <w:rPr>
+          <w:b/>
+        </w:rPr>
+        <w:t>may or may not see all details,</w:t>
+      </w:r>
+    </w:p>
+    <w:p>
+      <w:pPr>
+        <w:pStyle w:val="a3"/>
+        <w:numPr>
+          <w:ilvl w:val="0"/>
+          <w:numId w:val="6"/>
+        </w:numPr>
+        <w:rPr>
+          <w:b/>
+        </w:rPr>
+      </w:pPr>
+      <w:r>
+        <w:rPr>
+          <w:b/>
+        </w:rPr>
+        <w:t xml:space="preserve">submit an application to be </w:t>
+      </w:r>
+      <w:proofErr w:type="gramStart"/>
+      <w:r>
+        <w:rPr>
+          <w:b/>
+        </w:rPr>
+        <w:t>a</w:t>
+      </w:r>
+      <w:proofErr w:type="gramEnd"/>
+      <w:r>
+        <w:rPr>
+          <w:b/>
+        </w:rPr>
+        <w:t xml:space="preserve"> OU</w:t>
+      </w:r>
+    </w:p>
+    <w:p/>
+    <w:p>
+      <w:r>
+        <w:t>O</w:t>
+      </w:r>
+      <w:r>
+        <w:rPr>
+          <w:rFonts w:hint="eastAsia"/>
+        </w:rPr>
+        <w:t>rdinary</w:t>
+      </w:r>
+      <w:r>
+        <w:t xml:space="preserve"> user:</w:t>
+      </w:r>
+    </w:p>
+    <w:p>
+      <w:pPr>
+        <w:ind w:firstLine="360"/>
+      </w:pPr>
+      <w:r>
+        <w:t>Have all the privilege as guest</w:t>
+      </w:r>
+      <w:r>
+        <w:t xml:space="preserve"> above</w:t>
+      </w:r>
+    </w:p>
+    <w:p>
+      <w:pPr>
+        <w:pStyle w:val="a3"/>
+        <w:numPr>
+          <w:ilvl w:val="0"/>
+          <w:numId w:val="1"/>
+        </w:numPr>
         <w:rPr>
           <w:rFonts w:ascii="Segoe UI" w:hAnsi="Segoe UI" w:cs="Segoe UI"/>
+          <w:b/>
           <w:color w:val="24292E"/>
           <w:shd w:val="clear" w:color="auto" w:fill="FFFFFF"/>
         </w:rPr>
-        <w:t xml:space="preserve"> system</w:t>
-      </w:r>
-    </w:p>
-    <w:p>
-      <w:pPr>
-        <w:pStyle w:val="a3"/>
-        <w:numPr>
-          <w:ilvl w:val="0"/>
-          <w:numId w:val="5"/>
-        </w:numPr>
+      </w:pPr>
+      <w:r>
         <w:rPr>
           <w:rFonts w:ascii="Segoe UI" w:hAnsi="Segoe UI" w:cs="Segoe UI"/>
+          <w:b/>
           <w:color w:val="24292E"/>
           <w:shd w:val="clear" w:color="auto" w:fill="FFFFFF"/>
         </w:rPr>
-      </w:pPr>
-    </w:p>
-    <w:p>
-      <w:r>
-        <w:t>Guest:</w:t>
-      </w:r>
-    </w:p>
-    <w:p>
-      <w:pPr>
-        <w:pStyle w:val="a3"/>
-        <w:numPr>
-          <w:ilvl w:val="0"/>
-          <w:numId w:val="6"/>
-        </w:numPr>
-      </w:pPr>
-      <w:r>
-        <w:t xml:space="preserve">browse all jobs by with </w:t>
-      </w:r>
+        <w:t>P</w:t>
+      </w:r>
+      <w:r>
+        <w:rPr>
+          <w:rFonts w:ascii="Segoe UI" w:hAnsi="Segoe UI" w:cs="Segoe UI"/>
+          <w:b/>
+          <w:color w:val="24292E"/>
+          <w:shd w:val="clear" w:color="auto" w:fill="FFFFFF"/>
+        </w:rPr>
+        <w:t>rofile</w:t>
+      </w:r>
+    </w:p>
+    <w:p>
+      <w:pPr>
+        <w:pStyle w:val="a3"/>
+        <w:numPr>
+          <w:ilvl w:val="0"/>
+          <w:numId w:val="1"/>
+        </w:numPr>
+        <w:rPr>
+          <w:rFonts w:ascii="Segoe UI" w:hAnsi="Segoe UI" w:cs="Segoe UI"/>
+          <w:b/>
+          <w:color w:val="24292E"/>
+          <w:shd w:val="clear" w:color="auto" w:fill="FFFFFF"/>
+        </w:rPr>
+      </w:pPr>
+      <w:r>
+        <w:rPr>
+          <w:rFonts w:ascii="Segoe UI" w:hAnsi="Segoe UI" w:cs="Segoe UI"/>
+          <w:b/>
+          <w:color w:val="24292E"/>
+          <w:shd w:val="clear" w:color="auto" w:fill="FFFFFF"/>
+        </w:rPr>
+        <w:t>See employer profile</w:t>
+      </w:r>
+    </w:p>
+    <w:p>
+      <w:pPr>
+        <w:pStyle w:val="a3"/>
+        <w:numPr>
+          <w:ilvl w:val="0"/>
+          <w:numId w:val="1"/>
+        </w:numPr>
+        <w:rPr>
+          <w:b/>
+        </w:rPr>
+      </w:pPr>
+      <w:r>
+        <w:rPr>
+          <w:b/>
+        </w:rPr>
+        <w:t>job applied</w:t>
+      </w:r>
+      <w:r>
+        <w:rPr>
+          <w:b/>
+        </w:rPr>
+        <w:t xml:space="preserve"> </w:t>
+      </w:r>
+    </w:p>
+    <w:p>
+      <w:pPr>
+        <w:pStyle w:val="a3"/>
+        <w:numPr>
+          <w:ilvl w:val="0"/>
+          <w:numId w:val="1"/>
+        </w:numPr>
+      </w:pPr>
+      <w:r>
+        <w:t>job applied with a resume</w:t>
+      </w:r>
+    </w:p>
+    <w:p>
+      <w:pPr>
+        <w:pStyle w:val="a3"/>
+        <w:numPr>
+          <w:ilvl w:val="0"/>
+          <w:numId w:val="1"/>
+        </w:numPr>
+      </w:pPr>
+      <w:r>
+        <w:t>training course or materials</w:t>
+      </w:r>
+      <w:r>
+        <w:t xml:space="preserve"> (English, culture, interview)</w:t>
+      </w:r>
+    </w:p>
+    <w:p>
+      <w:pPr>
+        <w:pStyle w:val="a3"/>
+        <w:numPr>
+          <w:ilvl w:val="0"/>
+          <w:numId w:val="1"/>
+        </w:numPr>
+      </w:pPr>
+      <w:r>
+        <w:t>join study group</w:t>
+      </w:r>
+      <w:r>
+        <w:t xml:space="preserve"> or workshop</w:t>
+      </w:r>
+      <w:r>
+        <w:t xml:space="preserve"> (English, culture, interview)</w:t>
+      </w:r>
+    </w:p>
+    <w:p>
+      <w:pPr>
+        <w:pStyle w:val="a3"/>
+        <w:numPr>
+          <w:ilvl w:val="0"/>
+          <w:numId w:val="1"/>
+        </w:numPr>
+      </w:pPr>
+      <w:r>
+        <w:t>recent new</w:t>
+      </w:r>
+      <w:r>
+        <w:t>s</w:t>
+      </w:r>
+      <w:r>
+        <w:t xml:space="preserve"> or policy</w:t>
+      </w:r>
+    </w:p>
+    <w:p>
+      <w:pPr>
+        <w:pStyle w:val="a3"/>
+        <w:numPr>
+          <w:ilvl w:val="0"/>
+          <w:numId w:val="1"/>
+        </w:numPr>
+      </w:pPr>
+      <w:r>
+        <w:t>share job on social media</w:t>
+      </w:r>
+      <w:r>
+        <w:t>(</w:t>
+      </w:r>
+      <w:proofErr w:type="spellStart"/>
       <w:proofErr w:type="gramStart"/>
       <w:r>
-        <w:t>filter(</w:t>
-      </w:r>
+        <w:t>wechat</w:t>
+      </w:r>
+      <w:r>
+        <w:t>,fb</w:t>
+      </w:r>
+      <w:proofErr w:type="spellEnd"/>
       <w:proofErr w:type="gramEnd"/>
       <w:r>
-        <w:t>industry,</w:t>
-      </w:r>
-      <w:r>
+        <w:t>)</w:t>
+      </w:r>
+    </w:p>
+    <w:p>
+      <w:pPr>
+        <w:pStyle w:val="a3"/>
+        <w:numPr>
+          <w:ilvl w:val="0"/>
+          <w:numId w:val="1"/>
+        </w:numPr>
+      </w:pPr>
+      <w:r>
+        <w:t xml:space="preserve">recommendation jobs </w:t>
+      </w:r>
+      <w:r>
+        <w:t>by email or home page</w:t>
+      </w:r>
+    </w:p>
+    <w:p>
+      <w:pPr>
+        <w:pStyle w:val="a3"/>
+        <w:numPr>
+          <w:ilvl w:val="0"/>
+          <w:numId w:val="1"/>
+        </w:numPr>
+      </w:pPr>
+      <w:r>
+        <w:t>store resumes</w:t>
+      </w:r>
+    </w:p>
+    <w:p>
+      <w:pPr>
+        <w:pStyle w:val="a3"/>
+        <w:numPr>
+          <w:ilvl w:val="0"/>
+          <w:numId w:val="1"/>
+        </w:numPr>
+      </w:pPr>
+      <w:r>
+        <w:t>email notification</w:t>
+      </w:r>
+    </w:p>
+    <w:p/>
+    <w:p>
+      <w:r>
+        <w:t>employer:</w:t>
+      </w:r>
+    </w:p>
+    <w:p>
+      <w:pPr>
+        <w:pStyle w:val="a3"/>
+        <w:numPr>
+          <w:ilvl w:val="0"/>
+          <w:numId w:val="2"/>
+        </w:numPr>
+        <w:rPr>
+          <w:b/>
+        </w:rPr>
+      </w:pPr>
+      <w:r>
+        <w:rPr>
+          <w:b/>
+        </w:rPr>
+        <w:t>profile</w:t>
+      </w:r>
+    </w:p>
+    <w:p>
+      <w:pPr>
+        <w:pStyle w:val="a3"/>
+        <w:numPr>
+          <w:ilvl w:val="0"/>
+          <w:numId w:val="2"/>
+        </w:numPr>
+        <w:rPr>
+          <w:b/>
+        </w:rPr>
+      </w:pPr>
+      <w:r>
+        <w:rPr>
+          <w:b/>
+        </w:rPr>
+        <w:t>post a job with duration</w:t>
+      </w:r>
+    </w:p>
+    <w:p>
+      <w:pPr>
+        <w:pStyle w:val="a3"/>
+        <w:numPr>
+          <w:ilvl w:val="0"/>
+          <w:numId w:val="2"/>
+        </w:numPr>
+        <w:rPr>
+          <w:b/>
+        </w:rPr>
+      </w:pPr>
+      <w:r>
+        <w:rPr>
+          <w:b/>
+        </w:rPr>
+        <w:t xml:space="preserve">job </w:t>
+      </w:r>
+      <w:r>
+        <w:rPr>
+          <w:b/>
+        </w:rPr>
+        <w:t>applicant</w:t>
+      </w:r>
+      <w:r>
+        <w:rPr>
+          <w:b/>
+        </w:rPr>
         <w:t xml:space="preserve"> </w:t>
       </w:r>
-      <w:r>
-        <w:t>experience,</w:t>
-      </w:r>
-      <w:r>
-        <w:t xml:space="preserve"> </w:t>
-      </w:r>
-      <w:proofErr w:type="spellStart"/>
-      <w:r>
-        <w:t>eudcation</w:t>
-      </w:r>
-      <w:proofErr w:type="spellEnd"/>
-      <w:r>
-        <w:t>)</w:t>
-      </w:r>
-    </w:p>
-    <w:p>
-      <w:pPr>
-        <w:pStyle w:val="a3"/>
-      </w:pPr>
-      <w:r>
-        <w:t xml:space="preserve">may or may </w:t>
-      </w:r>
+      <w:proofErr w:type="gramStart"/>
+      <w:r>
+        <w:rPr>
+          <w:b/>
+        </w:rPr>
+        <w:t>page</w:t>
+      </w:r>
+      <w:r>
+        <w:rPr>
+          <w:b/>
+        </w:rPr>
+        <w:t>(</w:t>
+      </w:r>
+      <w:proofErr w:type="gramEnd"/>
+      <w:r>
+        <w:rPr>
+          <w:b/>
+        </w:rPr>
+        <w:t>see all applicants applied to a specific job)</w:t>
+      </w:r>
+    </w:p>
+    <w:p>
+      <w:pPr>
+        <w:pStyle w:val="a3"/>
+        <w:numPr>
+          <w:ilvl w:val="0"/>
+          <w:numId w:val="2"/>
+        </w:numPr>
+      </w:pPr>
+      <w:r>
+        <w:t>filter for job applicant for specific job</w:t>
+      </w:r>
+    </w:p>
+    <w:p>
+      <w:pPr>
+        <w:pStyle w:val="a3"/>
+        <w:numPr>
+          <w:ilvl w:val="0"/>
+          <w:numId w:val="2"/>
+        </w:numPr>
+      </w:pPr>
+      <w:r>
+        <w:t>email notification</w:t>
+      </w:r>
+    </w:p>
+    <w:p>
+      <w:pPr>
+        <w:pStyle w:val="a3"/>
+        <w:numPr>
+          <w:ilvl w:val="0"/>
+          <w:numId w:val="2"/>
+        </w:numPr>
+      </w:pPr>
+      <w:r>
+        <w:t>message applicant</w:t>
+      </w:r>
+    </w:p>
+    <w:p>
       <w:bookmarkStart w:id="0" w:name="_GoBack"/>
       <w:bookmarkEnd w:id="0"/>
-      <w:r>
-        <w:t>not see all details,</w:t>
-      </w:r>
-    </w:p>
-    <w:p>
-      <w:pPr>
-        <w:ind w:left="360"/>
-      </w:pPr>
-      <w:r>
-        <w:t xml:space="preserve">2.submit an application to be </w:t>
-      </w:r>
-      <w:proofErr w:type="gramStart"/>
-      <w:r>
-        <w:t>a</w:t>
-      </w:r>
-      <w:proofErr w:type="gramEnd"/>
-      <w:r>
-        <w:t xml:space="preserve"> OU</w:t>
-      </w:r>
-    </w:p>
-    <w:p/>
-    <w:p>
-      <w:r>
-        <w:t>O</w:t>
-      </w:r>
-      <w:r>
-        <w:rPr>
-          <w:rFonts w:hint="eastAsia"/>
-        </w:rPr>
-        <w:t>rdinary</w:t>
-      </w:r>
-      <w:r>
-        <w:t xml:space="preserve"> user:</w:t>
-      </w:r>
-    </w:p>
-    <w:p>
-      <w:pPr>
-        <w:ind w:firstLine="360"/>
-      </w:pPr>
-      <w:r>
-        <w:t>Have all the privilege as guest</w:t>
-      </w:r>
-      <w:r>
-        <w:t xml:space="preserve"> above</w:t>
-      </w:r>
-    </w:p>
-    <w:p>
-      <w:pPr>
-        <w:pStyle w:val="a3"/>
-        <w:numPr>
-          <w:ilvl w:val="0"/>
-          <w:numId w:val="1"/>
-        </w:numPr>
-        <w:rPr>
-          <w:rFonts w:ascii="Segoe UI" w:hAnsi="Segoe UI" w:cs="Segoe UI"/>
-          <w:color w:val="24292E"/>
-          <w:shd w:val="clear" w:color="auto" w:fill="FFFFFF"/>
-        </w:rPr>
-      </w:pPr>
-      <w:r>
-        <w:rPr>
-          <w:rFonts w:ascii="Segoe UI" w:hAnsi="Segoe UI" w:cs="Segoe UI"/>
-          <w:color w:val="24292E"/>
-          <w:shd w:val="clear" w:color="auto" w:fill="FFFFFF"/>
-        </w:rPr>
-        <w:t>P</w:t>
-      </w:r>
-      <w:r>
-        <w:rPr>
-          <w:rFonts w:ascii="Segoe UI" w:hAnsi="Segoe UI" w:cs="Segoe UI"/>
-          <w:color w:val="24292E"/>
-          <w:shd w:val="clear" w:color="auto" w:fill="FFFFFF"/>
-        </w:rPr>
-        <w:t>rofile</w:t>
-      </w:r>
-    </w:p>
-    <w:p>
-      <w:pPr>
-        <w:pStyle w:val="a3"/>
-        <w:numPr>
-          <w:ilvl w:val="0"/>
-          <w:numId w:val="1"/>
-        </w:numPr>
-      </w:pPr>
-      <w:r>
-        <w:t>job applied</w:t>
-      </w:r>
-      <w:r>
-        <w:t xml:space="preserve"> with a resume</w:t>
-      </w:r>
-    </w:p>
-    <w:p>
-      <w:pPr>
-        <w:pStyle w:val="a3"/>
-        <w:numPr>
-          <w:ilvl w:val="0"/>
-          <w:numId w:val="1"/>
-        </w:numPr>
-      </w:pPr>
-      <w:r>
-        <w:t>training course or materials</w:t>
-      </w:r>
-      <w:r>
-        <w:t xml:space="preserve"> (English, culture, interview)</w:t>
-      </w:r>
-    </w:p>
-    <w:p>
-      <w:pPr>
-        <w:pStyle w:val="a3"/>
-        <w:numPr>
-          <w:ilvl w:val="0"/>
-          <w:numId w:val="1"/>
-        </w:numPr>
-      </w:pPr>
-      <w:r>
-        <w:t>recent new</w:t>
-      </w:r>
-      <w:r>
-        <w:t>s</w:t>
-      </w:r>
-      <w:r>
-        <w:t xml:space="preserve"> or policy</w:t>
-      </w:r>
-    </w:p>
-    <w:p>
-      <w:pPr>
-        <w:pStyle w:val="a3"/>
-        <w:numPr>
-          <w:ilvl w:val="0"/>
-          <w:numId w:val="1"/>
-        </w:numPr>
-      </w:pPr>
-      <w:r>
-        <w:t>share job on social media</w:t>
-      </w:r>
-      <w:r>
-        <w:t>(</w:t>
-      </w:r>
-      <w:proofErr w:type="spellStart"/>
-      <w:proofErr w:type="gramStart"/>
-      <w:r>
-        <w:t>wechat</w:t>
-      </w:r>
-      <w:r>
-        <w:t>,fb</w:t>
-      </w:r>
-      <w:proofErr w:type="spellEnd"/>
-      <w:proofErr w:type="gramEnd"/>
-      <w:r>
-        <w:t>)</w:t>
-      </w:r>
-    </w:p>
-    <w:p>
-      <w:pPr>
-        <w:pStyle w:val="a3"/>
-        <w:numPr>
-          <w:ilvl w:val="0"/>
-          <w:numId w:val="1"/>
-        </w:numPr>
-      </w:pPr>
-      <w:r>
-        <w:t xml:space="preserve">recommendation jobs </w:t>
-      </w:r>
-      <w:r>
-        <w:t>by email or home page</w:t>
-      </w:r>
-    </w:p>
-    <w:p>
-      <w:pPr>
-        <w:pStyle w:val="a3"/>
-        <w:numPr>
-          <w:ilvl w:val="0"/>
-          <w:numId w:val="1"/>
-        </w:numPr>
-      </w:pPr>
-      <w:r>
-        <w:t>store resumes</w:t>
-      </w:r>
-    </w:p>
-    <w:p>
-      <w:pPr>
-        <w:pStyle w:val="a3"/>
-        <w:numPr>
-          <w:ilvl w:val="0"/>
-          <w:numId w:val="1"/>
-        </w:numPr>
-      </w:pPr>
-      <w:r>
-        <w:t>email notification</w:t>
-      </w:r>
-    </w:p>
-    <w:p/>
-    <w:p>
-      <w:r>
-        <w:t>employer:</w:t>
-      </w:r>
-    </w:p>
-    <w:p>
-      <w:pPr>
-        <w:pStyle w:val="a3"/>
-        <w:numPr>
-          <w:ilvl w:val="0"/>
-          <w:numId w:val="2"/>
-        </w:numPr>
-      </w:pPr>
-      <w:r>
-        <w:t>profile</w:t>
-      </w:r>
-    </w:p>
-    <w:p>
-      <w:pPr>
-        <w:pStyle w:val="a3"/>
-        <w:numPr>
-          <w:ilvl w:val="0"/>
-          <w:numId w:val="2"/>
-        </w:numPr>
-      </w:pPr>
-      <w:r>
-        <w:t>post a job with duration</w:t>
-      </w:r>
-    </w:p>
-    <w:p>
-      <w:pPr>
-        <w:pStyle w:val="a3"/>
-        <w:numPr>
-          <w:ilvl w:val="0"/>
-          <w:numId w:val="2"/>
-        </w:numPr>
-      </w:pPr>
-      <w:r>
-        <w:t xml:space="preserve">job </w:t>
-      </w:r>
-      <w:r>
-        <w:t>applicant</w:t>
-      </w:r>
-      <w:r>
-        <w:t xml:space="preserve"> page</w:t>
-      </w:r>
-      <w:r>
-        <w:t xml:space="preserve"> </w:t>
-      </w:r>
-    </w:p>
-    <w:p>
-      <w:pPr>
-        <w:pStyle w:val="a3"/>
-        <w:numPr>
-          <w:ilvl w:val="0"/>
-          <w:numId w:val="2"/>
-        </w:numPr>
-      </w:pPr>
-      <w:r>
-        <w:t>filter for job applicant for specific job</w:t>
-      </w:r>
-    </w:p>
-    <w:p>
-      <w:pPr>
-        <w:pStyle w:val="a3"/>
-        <w:numPr>
-          <w:ilvl w:val="0"/>
-          <w:numId w:val="2"/>
-        </w:numPr>
-      </w:pPr>
-      <w:r>
-        <w:t>email notification</w:t>
-      </w:r>
-    </w:p>
-    <w:p>
-      <w:pPr>
-        <w:pStyle w:val="a3"/>
-        <w:numPr>
-          <w:ilvl w:val="0"/>
-          <w:numId w:val="2"/>
-        </w:numPr>
-      </w:pPr>
-      <w:r>
-        <w:t>message applicant</w:t>
-      </w:r>
-    </w:p>
-    <w:p/>
+    </w:p>
     <w:p>
       <w:r>
         <w:t>admin:</w:t>
@@ -410,8 +547,14 @@
           <w:ilvl w:val="0"/>
           <w:numId w:val="4"/>
         </w:numPr>
-      </w:pPr>
-      <w:r>
+        <w:rPr>
+          <w:b/>
+        </w:rPr>
+      </w:pPr>
+      <w:r>
+        <w:rPr>
+          <w:b/>
+        </w:rPr>
         <w:t>review guest application</w:t>
       </w:r>
     </w:p>
@@ -422,8 +565,14 @@
           <w:ilvl w:val="0"/>
           <w:numId w:val="4"/>
         </w:numPr>
-      </w:pPr>
-      <w:r>
+        <w:rPr>
+          <w:b/>
+        </w:rPr>
+      </w:pPr>
+      <w:r>
+        <w:rPr>
+          <w:b/>
+        </w:rPr>
         <w:t>review job post</w:t>
       </w:r>
     </w:p>
@@ -448,7 +597,20 @@
         </w:numPr>
       </w:pPr>
       <w:r>
+        <w:lastRenderedPageBreak/>
         <w:t>see both OU and employer profiles</w:t>
+      </w:r>
+    </w:p>
+    <w:p>
+      <w:pPr>
+        <w:pStyle w:val="a3"/>
+        <w:numPr>
+          <w:ilvl w:val="0"/>
+          <w:numId w:val="4"/>
+        </w:numPr>
+      </w:pPr>
+      <w:r>
+        <w:t>send notification</w:t>
       </w:r>
     </w:p>
     <w:p>

</xml_diff>